<commit_message>
further updates to instructions to fix typos
These changes make a few modifications to the protocol to fix typos and
small errors.

Signed-off-by: Carolyn McClaskey <carolyn.mcclaskey@gmail.com>
</commit_message>
<xml_diff>
--- a/documentation/DKI FSL Calcs Instructions.docx
+++ b/documentation/DKI FSL Calcs Instructions.docx
@@ -6,11 +6,13 @@
       <w:pPr>
         <w:pStyle w:val="Title"/>
       </w:pPr>
-      <w:r>
-        <w:t xml:space="preserve">DKI FSL Calcs: </w:t>
-      </w:r>
-      <w:r>
-        <w:t>How to run scripts</w:t>
+      <w:proofErr w:type="spellStart"/>
+      <w:r>
+        <w:t>batch_fslstats</w:t>
+      </w:r>
+      <w:proofErr w:type="spellEnd"/>
+      <w:r>
+        <w:t>: How to run scripts</w:t>
       </w:r>
     </w:p>
     <w:p>
@@ -45,19 +47,19 @@
         <w:spacing w:after="0" w:line="240" w:lineRule="auto"/>
       </w:pPr>
       <w:r>
-        <w:t xml:space="preserve">Use these directions to </w:t>
-      </w:r>
-      <w:r>
-        <w:t>run</w:t>
-      </w:r>
-      <w:r>
-        <w:t xml:space="preserve"> the DKI FA FSL calculation scripts </w:t>
-      </w:r>
-      <w:r>
-        <w:t>to get dki_kfa.nii values on everyone. You must first have done the setup</w:t>
-      </w:r>
-      <w:r>
-        <w:t>.</w:t>
+        <w:t xml:space="preserve">Use these directions to get </w:t>
+      </w:r>
+      <w:r>
+        <w:t xml:space="preserve">mean values for a set of </w:t>
+      </w:r>
+      <w:r>
+        <w:t xml:space="preserve">.nii </w:t>
+      </w:r>
+      <w:r>
+        <w:t>images.</w:t>
+      </w:r>
+      <w:r>
+        <w:t xml:space="preserve"> You must first have done the setup.</w:t>
       </w:r>
     </w:p>
     <w:p>
@@ -70,10 +72,7 @@
         <w:spacing w:after="0" w:line="240" w:lineRule="auto"/>
       </w:pPr>
       <w:r>
-        <w:t>Before you run, it might be a good idea to pull any new changes from the repo using git</w:t>
-      </w:r>
-      <w:r>
-        <w:t xml:space="preserve"> </w:t>
+        <w:t xml:space="preserve">Before you run, it might be a good idea to pull any new changes from the repo using git </w:t>
       </w:r>
     </w:p>
     <w:p>
@@ -90,7 +89,15 @@
         <w:spacing w:line="240" w:lineRule="auto"/>
       </w:pPr>
       <w:r>
-        <w:t>1. Set up a list of files to run fslstats on</w:t>
+        <w:t xml:space="preserve">1. Set up a list of files to run </w:t>
+      </w:r>
+      <w:proofErr w:type="spellStart"/>
+      <w:r>
+        <w:t>fslstats</w:t>
+      </w:r>
+      <w:proofErr w:type="spellEnd"/>
+      <w:r>
+        <w:t xml:space="preserve"> on</w:t>
       </w:r>
     </w:p>
     <w:p>
@@ -98,12 +105,34 @@
         <w:t>First you need to put together a list of files</w:t>
       </w:r>
       <w:r>
-        <w:t xml:space="preserve"> to run FSL stats on. This must be a csv where the first row says input_file and the remaining rows are full file paths to .nii files. Each .nii file will have its average value calculated.</w:t>
-      </w:r>
-    </w:p>
-    <w:p>
-      <w:r>
-        <w:t>Note: Its easiest to make this in MATLAB using the dir() command and then saving the result as an .xlsx table.</w:t>
+        <w:t xml:space="preserve"> to run FSL stats on. This must be a csv where the first row says </w:t>
+      </w:r>
+      <w:proofErr w:type="spellStart"/>
+      <w:r>
+        <w:t>input_file</w:t>
+      </w:r>
+      <w:proofErr w:type="spellEnd"/>
+      <w:r>
+        <w:t xml:space="preserve"> and the remaining rows are full file paths to .nii files. Each .nii file will have its average value calculated.</w:t>
+      </w:r>
+    </w:p>
+    <w:p>
+      <w:r>
+        <w:t xml:space="preserve">Note: Its easiest to make this in MATLAB using the </w:t>
+      </w:r>
+      <w:proofErr w:type="spellStart"/>
+      <w:r>
+        <w:t>dir</w:t>
+      </w:r>
+      <w:proofErr w:type="spellEnd"/>
+      <w:r>
+        <w:t>() command and then saving the result as an .</w:t>
+      </w:r>
+      <w:r>
+        <w:t>csv</w:t>
+      </w:r>
+      <w:r>
+        <w:t xml:space="preserve"> table.</w:t>
       </w:r>
     </w:p>
     <w:p>
@@ -156,6 +185,7 @@
           <w:bdr w:val="none" w:sz="0" w:space="0" w:color="auto" w:frame="1"/>
         </w:rPr>
       </w:pPr>
+      <w:proofErr w:type="spellStart"/>
       <w:r>
         <w:rPr>
           <w:rStyle w:val="HTMLCode"/>
@@ -163,8 +193,38 @@
           <w:color w:val="333333"/>
           <w:bdr w:val="none" w:sz="0" w:space="0" w:color="auto" w:frame="1"/>
         </w:rPr>
-        <w:t>workon dkifa_fslcalcs_env</w:t>
-      </w:r>
+        <w:t>workon</w:t>
+      </w:r>
+      <w:proofErr w:type="spellEnd"/>
+      <w:r>
+        <w:rPr>
+          <w:rStyle w:val="HTMLCode"/>
+          <w:rFonts w:ascii="Consolas" w:eastAsiaTheme="majorEastAsia" w:hAnsi="Consolas"/>
+          <w:color w:val="333333"/>
+          <w:bdr w:val="none" w:sz="0" w:space="0" w:color="auto" w:frame="1"/>
+        </w:rPr>
+        <w:t xml:space="preserve"> </w:t>
+      </w:r>
+      <w:proofErr w:type="spellStart"/>
+      <w:r>
+        <w:rPr>
+          <w:rStyle w:val="HTMLCode"/>
+          <w:rFonts w:ascii="Consolas" w:eastAsiaTheme="majorEastAsia" w:hAnsi="Consolas"/>
+          <w:color w:val="333333"/>
+          <w:bdr w:val="none" w:sz="0" w:space="0" w:color="auto" w:frame="1"/>
+        </w:rPr>
+        <w:t>batch_fslstats</w:t>
+      </w:r>
+      <w:r>
+        <w:rPr>
+          <w:rStyle w:val="HTMLCode"/>
+          <w:rFonts w:ascii="Consolas" w:eastAsiaTheme="majorEastAsia" w:hAnsi="Consolas"/>
+          <w:color w:val="333333"/>
+          <w:bdr w:val="none" w:sz="0" w:space="0" w:color="auto" w:frame="1"/>
+        </w:rPr>
+        <w:t>_env</w:t>
+      </w:r>
+      <w:proofErr w:type="spellEnd"/>
     </w:p>
     <w:p>
       <w:pPr>
@@ -193,16 +253,7 @@
           <w:color w:val="333333"/>
           <w:bdr w:val="none" w:sz="0" w:space="0" w:color="auto" w:frame="1"/>
         </w:rPr>
-        <w:t xml:space="preserve">bash </w:t>
-      </w:r>
-      <w:r>
-        <w:rPr>
-          <w:rStyle w:val="HTMLCode"/>
-          <w:rFonts w:ascii="Consolas" w:eastAsiaTheme="majorEastAsia" w:hAnsi="Consolas"/>
-          <w:color w:val="333333"/>
-          <w:bdr w:val="none" w:sz="0" w:space="0" w:color="auto" w:frame="1"/>
-        </w:rPr>
-        <w:t>run_fslstats_onall_dki_kfa.sh</w:t>
+        <w:t>python compile_fsl_data.py</w:t>
       </w:r>
     </w:p>
     <w:p>
@@ -217,79 +268,8 @@
       <w:r>
         <w:t xml:space="preserve"> are created.</w:t>
       </w:r>
-    </w:p>
-    <w:p>
-      <w:pPr>
-        <w:pBdr>
-          <w:bottom w:val="single" w:sz="4" w:space="1" w:color="BFBFBF" w:themeColor="background1" w:themeShade="BF"/>
-        </w:pBdr>
-        <w:spacing w:after="0" w:line="240" w:lineRule="auto"/>
-      </w:pPr>
-    </w:p>
-    <w:p>
-      <w:pPr>
-        <w:pStyle w:val="Heading1"/>
-        <w:spacing w:line="240" w:lineRule="auto"/>
-      </w:pPr>
-      <w:r>
-        <w:t>3</w:t>
-      </w:r>
-      <w:r>
-        <w:t xml:space="preserve">. Run </w:t>
-      </w:r>
-      <w:r>
-        <w:t>compilation script</w:t>
-      </w:r>
-      <w:r>
-        <w:t xml:space="preserve"> </w:t>
-      </w:r>
-    </w:p>
-    <w:p>
-      <w:r>
-        <w:t>Run the following line in the terminal:</w:t>
-      </w:r>
-    </w:p>
-    <w:p>
-      <w:pPr>
-        <w:pStyle w:val="HTMLPreformatted"/>
-        <w:pBdr>
-          <w:top w:val="single" w:sz="6" w:space="6" w:color="E8E8E8"/>
-          <w:left w:val="single" w:sz="6" w:space="9" w:color="E8E8E8"/>
-          <w:bottom w:val="single" w:sz="6" w:space="6" w:color="E8E8E8"/>
-          <w:right w:val="single" w:sz="6" w:space="9" w:color="E8E8E8"/>
-        </w:pBdr>
-        <w:shd w:val="clear" w:color="auto" w:fill="EEEEFF"/>
-        <w:wordWrap w:val="0"/>
-        <w:spacing w:after="225"/>
-        <w:ind w:left="180"/>
-        <w:rPr>
-          <w:rFonts w:ascii="Consolas" w:eastAsiaTheme="majorEastAsia" w:hAnsi="Consolas"/>
-          <w:color w:val="333333"/>
-          <w:bdr w:val="none" w:sz="0" w:space="0" w:color="auto" w:frame="1"/>
-        </w:rPr>
-      </w:pPr>
-      <w:r>
-        <w:rPr>
-          <w:rStyle w:val="HTMLCode"/>
-          <w:rFonts w:ascii="Consolas" w:eastAsiaTheme="majorEastAsia" w:hAnsi="Consolas"/>
-          <w:color w:val="333333"/>
-          <w:bdr w:val="none" w:sz="0" w:space="0" w:color="auto" w:frame="1"/>
-        </w:rPr>
-        <w:t xml:space="preserve">python </w:t>
-      </w:r>
-      <w:r>
-        <w:rPr>
-          <w:rStyle w:val="HTMLCode"/>
-          <w:rFonts w:ascii="Consolas" w:eastAsiaTheme="majorEastAsia" w:hAnsi="Consolas"/>
-          <w:color w:val="333333"/>
-          <w:bdr w:val="none" w:sz="0" w:space="0" w:color="auto" w:frame="1"/>
-        </w:rPr>
-        <w:t>dkiafa_fslcalcs_compiledata.py</w:t>
-      </w:r>
-    </w:p>
-    <w:p>
-      <w:r>
-        <w:t>This will put an excel sheet in the repo directory with the data.</w:t>
+      <w:r>
+        <w:t xml:space="preserve"> When it is done you will have a .csv file in the same directory as the input file. The output file’s name will be prepended with the date/time and appended with ‘*_compiled’.</w:t>
       </w:r>
     </w:p>
     <w:sectPr>

</xml_diff>